<commit_message>
deploy da sexta hehe
</commit_message>
<xml_diff>
--- a/documents/text_com_ia_formatado.docx
+++ b/documents/text_com_ia_formatado.docx
@@ -5,22 +5,36 @@
     <w:p>
       <w:pPr>
         <w:jc w:val="both"/>
+        <w:rPr>
+          <w:rFonts w:ascii="Times New Roman" w:hAnsi="Times New Roman"/>
+        </w:rPr>
       </w:pPr>
       <w:r>
-        <w:t xml:space="preserve">Florestas tropicais caracterizadas por uma marcante estação seca, durante a qual perdem parcial ou totalmente suas folhas, sendo classificadas como decíduas ou </w:t>
+        <w:rPr>
+          <w:rFonts w:ascii="Times New Roman" w:hAnsi="Times New Roman"/>
+        </w:rPr>
+        <w:t>Conhecida como a clássica “floresta tropical úmida”, essa formação é perene, alta — com dossel variando entre 30 e 40 metros de altura —, extremamente densa e marcada por exuberância vegetal. Está presente principalmente na região Amazônica e na faixa costeira da Mata Atlântica, onde predominam condições climáticas úmidas, com chuvas intensas e bem distribuídas ao longo do ano (acima de 2000 mm/ano), além de elevada umidade relativa do ar. Os solos são, em geral, profundos e bem desenvolvidos, porém frequentemente ácidos e pobres em nutrientes, o que torna a ciclagem biogeoquímica essencial para a manutenção da floresta. Apresenta uma estrutura vertical complexa, com vários estratos bem definidos, abundância de epífitas, lianas e árvores emergentes. É considerada o ecossistema terrestre com maior biodiversidade do planeta, abrigando uma imensa variedade de espécies animais e vegetais. Desempenha funções ecológicas vitais, como atuar como sumidouro de carbono, regular o ciclo hidrológico e contribuir para o equilíbrio climático em escala regional e global. No entanto, encontra-se severamente ameaçada pelas atividades humanas, sobretudo o desmatamento voltado à extração de madeira, à expansão agropecuária e à urbanização desordenada.</w:t>
       </w:r>
-      <w:proofErr w:type="spellStart"/>
-      <w:r>
-        <w:t>semicaducifólias</w:t>
-      </w:r>
-      <w:proofErr w:type="spellEnd"/>
-      <w:r>
-        <w:t>. Essa perda foliar é uma adaptação natural ao déficit hídrico que ocorre nesse período. Essas formações vegetais ocorrem principalmente em áreas de transição ecológica, como entre o Cerrado e a Amazônia, além de porções interiores da Mata Atlântica. Apresentam estratificação bem definida, elevada biodiversidade e geralmente se desenvolvem sobre solos de boa fertilidade. Dividem-se em dois tipos principais: Floresta Estacional Decidual, com perda foliar intensa, e Floresta Estacional Semidecidual.</w:t>
-      </w:r>
+    </w:p>
+    <w:p>
+      <w:pPr>
+        <w:jc w:val="both"/>
+        <w:rPr>
+          <w:rFonts w:ascii="Times New Roman" w:hAnsi="Times New Roman"/>
+        </w:rPr>
+      </w:pPr>
+    </w:p>
+    <w:p>
+      <w:pPr>
+        <w:jc w:val="both"/>
+        <w:rPr>
+          <w:rFonts w:ascii="Times New Roman" w:hAnsi="Times New Roman"/>
+        </w:rPr>
+      </w:pPr>
     </w:p>
     <w:sectPr>
       <w:pgSz w:w="11906" w:h="16838"/>
-      <w:pgMar w:top="1418" w:right="4676" w:bottom="1418" w:left="1701" w:header="709" w:footer="709" w:gutter="0"/>
+      <w:pgMar w:top="1418" w:right="4139" w:bottom="1418" w:left="1701" w:header="709" w:footer="709" w:gutter="0"/>
       <w:cols w:space="708"/>
       <w:docGrid w:linePitch="360"/>
     </w:sectPr>
@@ -750,6 +764,7 @@
   <w:style w:type="character" w:default="1" w:styleId="Fontepargpadro">
     <w:name w:val="Default Paragraph Font"/>
     <w:uiPriority w:val="1"/>
+    <w:semiHidden/>
     <w:unhideWhenUsed/>
   </w:style>
   <w:style w:type="table" w:default="1" w:styleId="Tabelanormal">

</xml_diff>